<commit_message>
attempt to fix pdf generation, but needs more work
</commit_message>
<xml_diff>
--- a/backend/templates/files/estimativa.docx
+++ b/backend/templates/files/estimativa.docx
@@ -3931,7 +3931,7 @@
           <w:szCs w:val="18"/>
           <w:rtl w:val="0"/>
         </w:rPr>
-        <w:t xml:space="preserve">{{author_name_small}}, Arquiteta | OASRS {{oa_number}}</w:t>
+        <w:t xml:space="preserve">{{author_name}}, Arquiteta | OASRS {{oa_number}}</w:t>
       </w:r>
     </w:p>
     <w:p>
@@ -4374,7 +4374,7 @@
         <wp:inline distB="0" distT="0" distL="0" distR="0">
           <wp:extent cx="2491740" cy="586740"/>
           <wp:effectExtent b="0" l="0" r="0" t="0"/>
-          <wp:docPr id="8" name="image1.png"/>
+          <wp:docPr id="9" name="image1.png"/>
           <a:graphic>
             <a:graphicData uri="http://schemas.openxmlformats.org/drawingml/2006/picture">
               <pic:pic>
@@ -5291,6 +5291,115 @@
     </w:rPr>
   </w:style>
   <w:style w:type="paragraph" w:styleId="Normal" w:default="1">
+    <w:name w:val="normal"/>
+  </w:style>
+  <w:style w:type="table" w:styleId="TableNormal" w:default="1">
+    <w:name w:val="Table Normal"/>
+  </w:style>
+  <w:style w:type="paragraph" w:styleId="Heading1">
+    <w:name w:val="heading 1"/>
+    <w:basedOn w:val="Normal"/>
+    <w:next w:val="Normal"/>
+    <w:pPr>
+      <w:keepNext w:val="1"/>
+      <w:keepLines w:val="1"/>
+      <w:spacing w:after="120" w:before="480" w:lineRule="auto"/>
+    </w:pPr>
+    <w:rPr>
+      <w:b w:val="1"/>
+      <w:sz w:val="48"/>
+      <w:szCs w:val="48"/>
+    </w:rPr>
+  </w:style>
+  <w:style w:type="paragraph" w:styleId="Heading2">
+    <w:name w:val="heading 2"/>
+    <w:basedOn w:val="Normal"/>
+    <w:next w:val="Normal"/>
+    <w:pPr>
+      <w:keepNext w:val="1"/>
+      <w:keepLines w:val="1"/>
+      <w:spacing w:after="80" w:before="360" w:lineRule="auto"/>
+    </w:pPr>
+    <w:rPr>
+      <w:b w:val="1"/>
+      <w:sz w:val="36"/>
+      <w:szCs w:val="36"/>
+    </w:rPr>
+  </w:style>
+  <w:style w:type="paragraph" w:styleId="Heading3">
+    <w:name w:val="heading 3"/>
+    <w:basedOn w:val="Normal"/>
+    <w:next w:val="Normal"/>
+    <w:pPr>
+      <w:keepNext w:val="1"/>
+      <w:keepLines w:val="1"/>
+      <w:spacing w:after="80" w:before="280" w:lineRule="auto"/>
+    </w:pPr>
+    <w:rPr>
+      <w:b w:val="1"/>
+      <w:sz w:val="28"/>
+      <w:szCs w:val="28"/>
+    </w:rPr>
+  </w:style>
+  <w:style w:type="paragraph" w:styleId="Heading4">
+    <w:name w:val="heading 4"/>
+    <w:basedOn w:val="Normal"/>
+    <w:next w:val="Normal"/>
+    <w:pPr>
+      <w:keepNext w:val="1"/>
+      <w:keepLines w:val="1"/>
+      <w:spacing w:after="40" w:before="240" w:lineRule="auto"/>
+    </w:pPr>
+    <w:rPr>
+      <w:b w:val="1"/>
+      <w:sz w:val="24"/>
+      <w:szCs w:val="24"/>
+    </w:rPr>
+  </w:style>
+  <w:style w:type="paragraph" w:styleId="Heading5">
+    <w:name w:val="heading 5"/>
+    <w:basedOn w:val="Normal"/>
+    <w:next w:val="Normal"/>
+    <w:pPr>
+      <w:keepNext w:val="1"/>
+      <w:keepLines w:val="1"/>
+      <w:spacing w:after="40" w:before="220" w:lineRule="auto"/>
+    </w:pPr>
+    <w:rPr>
+      <w:b w:val="1"/>
+      <w:sz w:val="22"/>
+      <w:szCs w:val="22"/>
+    </w:rPr>
+  </w:style>
+  <w:style w:type="paragraph" w:styleId="Heading6">
+    <w:name w:val="heading 6"/>
+    <w:basedOn w:val="Normal"/>
+    <w:next w:val="Normal"/>
+    <w:pPr>
+      <w:keepNext w:val="1"/>
+      <w:keepLines w:val="1"/>
+      <w:spacing w:after="40" w:before="200" w:lineRule="auto"/>
+    </w:pPr>
+    <w:rPr>
+      <w:b w:val="1"/>
+    </w:rPr>
+  </w:style>
+  <w:style w:type="paragraph" w:styleId="Title">
+    <w:name w:val="Title"/>
+    <w:basedOn w:val="Normal"/>
+    <w:next w:val="Normal"/>
+    <w:pPr>
+      <w:keepNext w:val="1"/>
+      <w:keepLines w:val="1"/>
+      <w:spacing w:after="120" w:before="480" w:lineRule="auto"/>
+    </w:pPr>
+    <w:rPr>
+      <w:b w:val="1"/>
+      <w:sz w:val="72"/>
+      <w:szCs w:val="72"/>
+    </w:rPr>
+  </w:style>
+  <w:style w:type="paragraph" w:styleId="Normal" w:default="1">
     <w:name w:val="Normal"/>
     <w:qFormat w:val="1"/>
     <w:pPr>
@@ -5714,6 +5823,36 @@
       <w:sz w:val="16"/>
       <w:szCs w:val="16"/>
     </w:rPr>
+  </w:style>
+  <w:style w:type="paragraph" w:styleId="Subtitle">
+    <w:name w:val="Subtitle"/>
+    <w:basedOn w:val="Normal"/>
+    <w:next w:val="Normal"/>
+    <w:pPr>
+      <w:keepNext w:val="1"/>
+      <w:keepLines w:val="1"/>
+      <w:spacing w:after="80" w:before="360" w:lineRule="auto"/>
+    </w:pPr>
+    <w:rPr>
+      <w:rFonts w:ascii="Georgia" w:cs="Georgia" w:eastAsia="Georgia" w:hAnsi="Georgia"/>
+      <w:i w:val="1"/>
+      <w:color w:val="666666"/>
+      <w:sz w:val="48"/>
+      <w:szCs w:val="48"/>
+    </w:rPr>
+  </w:style>
+  <w:style w:type="table" w:styleId="Table1">
+    <w:basedOn w:val="TableNormal"/>
+    <w:tblPr>
+      <w:tblStyleRowBandSize w:val="1"/>
+      <w:tblStyleColBandSize w:val="1"/>
+      <w:tblCellMar>
+        <w:top w:w="0.0" w:type="dxa"/>
+        <w:left w:w="108.0" w:type="dxa"/>
+        <w:bottom w:w="0.0" w:type="dxa"/>
+        <w:right w:w="108.0" w:type="dxa"/>
+      </w:tblCellMar>
+    </w:tblPr>
   </w:style>
   <w:style w:type="paragraph" w:styleId="Subtitle">
     <w:name w:val="Subtitle"/>
@@ -6250,7 +6389,7 @@
 
 <file path=customXML/item1.xml><?xml version="1.0" encoding="utf-8"?>
 <go:gDocsCustomXmlDataStorage xmlns:go="http://customooxmlschemas.google.com/" xmlns:r="http://schemas.openxmlformats.org/officeDocument/2006/relationships" uri="GoogleDocsCustomDataVersion2">
-  <go:docsCustomData xmlns:go="http://customooxmlschemas.google.com/" roundtripDataSignature="AMtx7mhSlHwoy4LjYIjAJqGr8z8FeDMzmg==">CgMxLjA4AHIhMUFWSi1ZdWZPeWxza2ZkWC1welhpVUJZdEpHaFJpVTZr</go:docsCustomData>
+  <go:docsCustomData xmlns:go="http://customooxmlschemas.google.com/" roundtripDataSignature="AMtx7mjECoK8j6qPU//IxZQC3vlGIHqTcA==">CgMxLjA4AHIhMWpPUVlhNG04bGN6VGxXUi1QRlFSUnJkSjVOUHM3VzZs</go:docsCustomData>
 </go:gDocsCustomXmlDataStorage>
 </file>
 

</xml_diff>